<commit_message>
Pdf files is add
</commit_message>
<xml_diff>
--- a/Amazon_Define_Problem/Test Plan IEEE.docx
+++ b/Amazon_Define_Problem/Test Plan IEEE.docx
@@ -7,11 +7,13 @@
         <w:pStyle w:val="Title"/>
         <w:jc w:val="center"/>
         <w:rPr>
+          <w:color w:val="FF0000"/>
           <w:shd w:val="clear" w:color="auto" w:fill="F5F5F5"/>
         </w:rPr>
       </w:pPr>
       <w:r>
         <w:rPr>
+          <w:color w:val="FF0000"/>
           <w:shd w:val="clear" w:color="auto" w:fill="F5F5F5"/>
         </w:rPr>
         <w:t>Software Test Automation Virtual Internship Program</w:t>
@@ -19,8 +21,6 @@
     </w:p>
     <w:p>
       <w:pPr>
-        <w:spacing w:after="0"/>
-        <w:jc w:val="both"/>
         <w:rPr>
           <w:b/>
           <w:sz w:val="36"/>

</xml_diff>